<commit_message>
add BS anwes - P7
</commit_message>
<xml_diff>
--- a/A2OJ/32012.docx
+++ b/A2OJ/32012.docx
@@ -1,9 +1,10 @@
 
 <file path=word/document.xml><?xml version="1.0" encoding="utf-8"?>
-<w:document xmlns:wpc="http://schemas.microsoft.com/office/word/2010/wordprocessingCanvas" xmlns:mc="http://schemas.openxmlformats.org/markup-compatibility/2006" xmlns:o="urn:schemas-microsoft-com:office:office" xmlns:r="http://schemas.openxmlformats.org/officeDocument/2006/relationships" xmlns:m="http://schemas.openxmlformats.org/officeDocument/2006/math" xmlns:v="urn:schemas-microsoft-com:vml" xmlns:wp14="http://schemas.microsoft.com/office/word/2010/wordprocessingDrawing" xmlns:wp="http://schemas.openxmlformats.org/drawingml/2006/wordprocessingDrawing" xmlns:w10="urn:schemas-microsoft-com:office:word" xmlns:w="http://schemas.openxmlformats.org/wordprocessingml/2006/main" xmlns:w14="http://schemas.microsoft.com/office/word/2010/wordml" xmlns:w15="http://schemas.microsoft.com/office/word/2012/wordml" xmlns:wpg="http://schemas.microsoft.com/office/word/2010/wordprocessingGroup" xmlns:wpi="http://schemas.microsoft.com/office/word/2010/wordprocessingInk" xmlns:wne="http://schemas.microsoft.com/office/word/2006/wordml" xmlns:wps="http://schemas.microsoft.com/office/word/2010/wordprocessingShape" mc:Ignorable="w14 w15 wp14">
+<w:document xmlns:o="urn:schemas-microsoft-com:office:office" xmlns:r="http://schemas.openxmlformats.org/officeDocument/2006/relationships" xmlns:v="urn:schemas-microsoft-com:vml" xmlns:w="http://schemas.openxmlformats.org/wordprocessingml/2006/main" xmlns:w10="urn:schemas-microsoft-com:office:word" xmlns:wp="http://schemas.openxmlformats.org/drawingml/2006/wordprocessingDrawing" xmlns:wps="http://schemas.microsoft.com/office/word/2010/wordprocessingShape" xmlns:wpg="http://schemas.microsoft.com/office/word/2010/wordprocessingGroup" xmlns:mc="http://schemas.openxmlformats.org/markup-compatibility/2006" xmlns:wp14="http://schemas.microsoft.com/office/word/2010/wordprocessingDrawing" xmlns:w14="http://schemas.microsoft.com/office/word/2010/wordml" mc:Ignorable="w14 wp14">
   <w:body>
     <w:p>
       <w:pPr>
+        <w:pStyle w:val="Normal"/>
         <w:rPr>
           <w:sz w:val="28"/>
           <w:szCs w:val="28"/>
@@ -28,16 +29,14 @@
     </w:p>
     <w:p>
       <w:pPr>
+        <w:pStyle w:val="Normal"/>
         <w:ind w:firstLine="720"/>
-        <w:rPr>
-          <w:sz w:val="28"/>
-          <w:szCs w:val="28"/>
-        </w:rPr>
-      </w:pPr>
-      <w:hyperlink r:id="rId5" w:history="1">
+        <w:rPr/>
+      </w:pPr>
+      <w:hyperlink r:id="rId2">
         <w:r>
           <w:rPr>
-            <w:rStyle w:val="Hyperlink"/>
+            <w:rStyle w:val="InternetLink"/>
             <w:sz w:val="28"/>
             <w:szCs w:val="28"/>
           </w:rPr>
@@ -47,6 +46,7 @@
     </w:p>
     <w:p>
       <w:pPr>
+        <w:pStyle w:val="Normal"/>
         <w:rPr>
           <w:sz w:val="28"/>
           <w:szCs w:val="28"/>
@@ -62,16 +62,14 @@
     </w:p>
     <w:p>
       <w:pPr>
+        <w:pStyle w:val="Normal"/>
         <w:ind w:firstLine="720"/>
-        <w:rPr>
-          <w:sz w:val="28"/>
-          <w:szCs w:val="28"/>
-        </w:rPr>
-      </w:pPr>
-      <w:hyperlink r:id="rId6" w:history="1">
+        <w:rPr/>
+      </w:pPr>
+      <w:hyperlink r:id="rId3">
         <w:r>
           <w:rPr>
-            <w:rStyle w:val="Hyperlink"/>
+            <w:rStyle w:val="InternetLink"/>
             <w:sz w:val="28"/>
             <w:szCs w:val="28"/>
           </w:rPr>
@@ -81,12 +79,14 @@
     </w:p>
     <w:p>
       <w:pPr>
-        <w:rPr>
-          <w:sz w:val="24"/>
-          <w:szCs w:val="24"/>
-        </w:rPr>
-      </w:pPr>
-      <w:r>
+        <w:pStyle w:val="Normal"/>
+        <w:rPr>
+          <w:sz w:val="24"/>
+          <w:szCs w:val="24"/>
+        </w:rPr>
+      </w:pPr>
+      <w:r>
+        <w:rPr/>
         <w:tab/>
       </w:r>
       <w:r>
@@ -99,6 +99,7 @@
     </w:p>
     <w:p>
       <w:pPr>
+        <w:pStyle w:val="Normal"/>
         <w:rPr>
           <w:sz w:val="28"/>
           <w:szCs w:val="28"/>
@@ -109,49 +110,41 @@
           <w:sz w:val="28"/>
           <w:szCs w:val="28"/>
         </w:rPr>
-        <w:t>P</w:t>
-      </w:r>
-      <w:r>
+        <w:t>P4,5:  Easy</w:t>
+      </w:r>
+    </w:p>
+    <w:p>
+      <w:pPr>
+        <w:pStyle w:val="Normal"/>
         <w:rPr>
           <w:sz w:val="28"/>
           <w:szCs w:val="28"/>
         </w:rPr>
-        <w:t>4,5:  Easy</w:t>
-      </w:r>
-    </w:p>
-    <w:p>
-      <w:pPr>
+      </w:pPr>
+      <w:r>
         <w:rPr>
           <w:sz w:val="28"/>
           <w:szCs w:val="28"/>
         </w:rPr>
-      </w:pPr>
-      <w:r>
-        <w:rPr>
-          <w:sz w:val="28"/>
-          <w:szCs w:val="28"/>
-        </w:rPr>
         <w:t>P6 : TIMUS – 1761 – unsolved (can solve by Hash)</w:t>
       </w:r>
     </w:p>
     <w:p>
       <w:pPr>
-        <w:rPr>
-          <w:sz w:val="28"/>
-          <w:szCs w:val="28"/>
-        </w:rPr>
-      </w:pPr>
-      <w:r>
-        <w:rPr>
-          <w:sz w:val="24"/>
-          <w:szCs w:val="24"/>
-        </w:rPr>
-        <w:tab/>
-      </w:r>
-      <w:hyperlink r:id="rId7" w:history="1">
+        <w:pStyle w:val="Normal"/>
+        <w:rPr/>
+      </w:pPr>
+      <w:r>
+        <w:rPr>
+          <w:sz w:val="24"/>
+          <w:szCs w:val="24"/>
+        </w:rPr>
+        <w:tab/>
+      </w:r>
+      <w:hyperlink r:id="rId4">
         <w:r>
           <w:rPr>
-            <w:rStyle w:val="Hyperlink"/>
+            <w:rStyle w:val="InternetLink"/>
             <w:sz w:val="28"/>
             <w:szCs w:val="28"/>
           </w:rPr>
@@ -161,6 +154,7 @@
     </w:p>
     <w:p>
       <w:pPr>
+        <w:pStyle w:val="Normal"/>
         <w:rPr>
           <w:sz w:val="28"/>
           <w:szCs w:val="28"/>
@@ -176,22 +170,20 @@
     </w:p>
     <w:p>
       <w:pPr>
+        <w:pStyle w:val="Normal"/>
+        <w:rPr/>
+      </w:pPr>
+      <w:r>
         <w:rPr>
           <w:sz w:val="28"/>
           <w:szCs w:val="28"/>
         </w:rPr>
-      </w:pPr>
-      <w:r>
-        <w:rPr>
-          <w:sz w:val="28"/>
-          <w:szCs w:val="28"/>
-        </w:rPr>
-        <w:tab/>
-      </w:r>
-      <w:hyperlink r:id="rId8" w:history="1">
+        <w:tab/>
+      </w:r>
+      <w:hyperlink r:id="rId5">
         <w:r>
           <w:rPr>
-            <w:rStyle w:val="Hyperlink"/>
+            <w:rStyle w:val="InternetLink"/>
             <w:sz w:val="28"/>
             <w:szCs w:val="28"/>
           </w:rPr>
@@ -201,12 +193,14 @@
     </w:p>
     <w:p>
       <w:pPr>
-        <w:rPr>
-          <w:sz w:val="24"/>
-          <w:szCs w:val="24"/>
-        </w:rPr>
-      </w:pPr>
-      <w:r>
+        <w:pStyle w:val="Normal"/>
+        <w:rPr>
+          <w:sz w:val="24"/>
+          <w:szCs w:val="24"/>
+        </w:rPr>
+      </w:pPr>
+      <w:r>
+        <w:rPr/>
         <w:tab/>
       </w:r>
       <w:r>
@@ -219,6 +213,7 @@
     </w:p>
     <w:p>
       <w:pPr>
+        <w:pStyle w:val="Normal"/>
         <w:ind w:left="720" w:firstLine="720"/>
         <w:rPr>
           <w:sz w:val="24"/>
@@ -235,80 +230,100 @@
     </w:p>
     <w:p>
       <w:pPr>
-        <w:rPr>
-          <w:sz w:val="24"/>
-          <w:szCs w:val="24"/>
-        </w:rPr>
-      </w:pPr>
-      <w:r>
-        <w:rPr>
-          <w:sz w:val="24"/>
-          <w:szCs w:val="24"/>
-        </w:rPr>
-        <w:tab/>
-      </w:r>
-      <w:r>
-        <w:rPr>
-          <w:sz w:val="24"/>
-          <w:szCs w:val="24"/>
-        </w:rPr>
-        <w:tab/>
-        <w:t xml:space="preserve">Ứng với mỗi </w:t>
-      </w:r>
-      <w:r>
-        <w:rPr>
-          <w:sz w:val="24"/>
-          <w:szCs w:val="24"/>
-        </w:rPr>
-        <w:t>s[i]</w:t>
-      </w:r>
-      <w:r>
-        <w:rPr>
-          <w:sz w:val="24"/>
-          <w:szCs w:val="24"/>
-        </w:rPr>
-        <w:t xml:space="preserve"> -&gt; tìm s[j]  sao cho s[j] – s[i] &lt;= t</w:t>
-      </w:r>
-      <w:r>
-        <w:rPr>
-          <w:sz w:val="24"/>
-          <w:szCs w:val="24"/>
-        </w:rPr>
-        <w:t xml:space="preserve"> bằng cách chặt nhị phân</w:t>
-      </w:r>
-      <w:r>
-        <w:rPr>
-          <w:sz w:val="24"/>
-          <w:szCs w:val="24"/>
-        </w:rPr>
-        <w:tab/>
-      </w:r>
-    </w:p>
-    <w:p>
-      <w:pPr>
-        <w:rPr>
-          <w:sz w:val="24"/>
-          <w:szCs w:val="24"/>
-        </w:rPr>
-      </w:pPr>
-      <w:r>
-        <w:rPr>
-          <w:sz w:val="24"/>
-          <w:szCs w:val="24"/>
-        </w:rPr>
-        <w:tab/>
-      </w:r>
-      <w:r>
-        <w:rPr>
-          <w:sz w:val="24"/>
-          <w:szCs w:val="24"/>
-        </w:rPr>
+        <w:pStyle w:val="Normal"/>
+        <w:rPr>
+          <w:sz w:val="24"/>
+          <w:szCs w:val="24"/>
+        </w:rPr>
+      </w:pPr>
+      <w:r>
+        <w:rPr>
+          <w:sz w:val="24"/>
+          <w:szCs w:val="24"/>
+        </w:rPr>
+        <w:tab/>
+        <w:tab/>
+        <w:t>Ứng với mỗi s[i] -&gt; tìm s[j]  sao cho s[j] – s[i] &lt;= t bằng cách chặt nhị phân</w:t>
+        <w:tab/>
+      </w:r>
+    </w:p>
+    <w:p>
+      <w:pPr>
+        <w:pStyle w:val="Normal"/>
+        <w:rPr/>
+      </w:pPr>
+      <w:r>
+        <w:rPr>
+          <w:sz w:val="24"/>
+          <w:szCs w:val="24"/>
+        </w:rPr>
+        <w:tab/>
         <w:tab/>
         <w:t>res = max (res, j-i);</w:t>
       </w:r>
     </w:p>
     <w:p>
       <w:pPr>
+        <w:pStyle w:val="Normal"/>
+        <w:rPr/>
+      </w:pPr>
+      <w:r>
+        <w:rPr>
+          <w:sz w:val="24"/>
+          <w:szCs w:val="24"/>
+        </w:rPr>
+        <w:tab/>
+        <w:t xml:space="preserve">Chặc nhị phân đáp án(Binary Search Anwers) </w:t>
+      </w:r>
+    </w:p>
+    <w:p>
+      <w:pPr>
+        <w:pStyle w:val="Normal"/>
+        <w:rPr/>
+      </w:pPr>
+      <w:r>
+        <w:rPr>
+          <w:sz w:val="24"/>
+          <w:szCs w:val="24"/>
+        </w:rPr>
+        <w:tab/>
+        <w:tab/>
+        <w:t xml:space="preserve">Để ý ta thấy, nếu tồn tại cách chọn một dãy con gồm m phần thử thỏa mảng thì sẽ tồn tại cách chọn một đoạn &lt; m phần thử. </w:t>
+      </w:r>
+    </w:p>
+    <w:p>
+      <w:pPr>
+        <w:pStyle w:val="Normal"/>
+        <w:rPr/>
+      </w:pPr>
+      <w:r>
+        <w:rPr>
+          <w:sz w:val="24"/>
+          <w:szCs w:val="24"/>
+        </w:rPr>
+        <w:tab/>
+        <w:tab/>
+        <w:t xml:space="preserve">Lợi dụng diểm này ta chặc nhị phân như sao. </w:t>
+      </w:r>
+    </w:p>
+    <w:p>
+      <w:pPr>
+        <w:pStyle w:val="Normal"/>
+        <w:rPr/>
+      </w:pPr>
+      <w:r>
+        <w:rPr>
+          <w:sz w:val="24"/>
+          <w:szCs w:val="24"/>
+        </w:rPr>
+        <w:tab/>
+        <w:tab/>
+        <w:t>Với đoạn [l, r], gọi m = (l + r) / 2. Nếu có cách chọn m quyển sách sao cho tổng &lt;= t. thì ta ghi nhận lại m, Thu gọn l = m + 1. ngược lại ta thu gọn r = m - 1(vì từ m - &gt; r chắc chắc ko có giá trị nào thỏa mảng). Làm cho tới khi l &gt; r.(Không thể phân đôi được nửa). Chọn giá trị tốt nhất trong các giá trị đả ghi nhận.</w:t>
+      </w:r>
+    </w:p>
+    <w:p>
+      <w:pPr>
+        <w:pStyle w:val="Normal"/>
         <w:rPr>
           <w:sz w:val="24"/>
           <w:szCs w:val="24"/>
@@ -324,22 +339,20 @@
     </w:p>
     <w:p>
       <w:pPr>
-        <w:rPr>
-          <w:sz w:val="28"/>
-          <w:szCs w:val="28"/>
-        </w:rPr>
-      </w:pPr>
-      <w:r>
-        <w:rPr>
-          <w:sz w:val="24"/>
-          <w:szCs w:val="24"/>
-        </w:rPr>
-        <w:tab/>
-      </w:r>
-      <w:hyperlink r:id="rId9" w:history="1">
+        <w:pStyle w:val="Normal"/>
+        <w:rPr/>
+      </w:pPr>
+      <w:r>
+        <w:rPr>
+          <w:sz w:val="24"/>
+          <w:szCs w:val="24"/>
+        </w:rPr>
+        <w:tab/>
+      </w:r>
+      <w:hyperlink r:id="rId6">
         <w:r>
           <w:rPr>
-            <w:rStyle w:val="Hyperlink"/>
+            <w:rStyle w:val="InternetLink"/>
             <w:sz w:val="28"/>
             <w:szCs w:val="28"/>
           </w:rPr>
@@ -349,6 +362,7 @@
     </w:p>
     <w:p>
       <w:pPr>
+        <w:pStyle w:val="Normal"/>
         <w:rPr>
           <w:sz w:val="24"/>
           <w:szCs w:val="24"/>
@@ -365,6 +379,7 @@
     </w:p>
     <w:p>
       <w:pPr>
+        <w:pStyle w:val="Normal"/>
         <w:rPr>
           <w:sz w:val="24"/>
           <w:szCs w:val="24"/>
@@ -381,6 +396,7 @@
     </w:p>
     <w:p>
       <w:pPr>
+        <w:pStyle w:val="Normal"/>
         <w:rPr>
           <w:sz w:val="24"/>
           <w:szCs w:val="24"/>
@@ -397,6 +413,7 @@
     </w:p>
     <w:p>
       <w:pPr>
+        <w:pStyle w:val="Normal"/>
         <w:rPr>
           <w:sz w:val="24"/>
           <w:szCs w:val="24"/>
@@ -413,28 +430,24 @@
     </w:p>
     <w:p>
       <w:pPr>
-        <w:rPr>
-          <w:sz w:val="24"/>
-          <w:szCs w:val="24"/>
-        </w:rPr>
-      </w:pPr>
-      <w:r>
-        <w:rPr>
-          <w:sz w:val="24"/>
-          <w:szCs w:val="24"/>
-        </w:rPr>
-        <w:tab/>
-      </w:r>
-      <w:r>
-        <w:rPr>
-          <w:sz w:val="24"/>
-          <w:szCs w:val="24"/>
-        </w:rPr>
+        <w:pStyle w:val="Normal"/>
+        <w:rPr>
+          <w:sz w:val="24"/>
+          <w:szCs w:val="24"/>
+        </w:rPr>
+      </w:pPr>
+      <w:r>
+        <w:rPr>
+          <w:sz w:val="24"/>
+          <w:szCs w:val="24"/>
+        </w:rPr>
+        <w:tab/>
         <w:t>f[0][i] = f[1][i-1]/2 + f[2][i-1];</w:t>
       </w:r>
     </w:p>
     <w:p>
       <w:pPr>
+        <w:pStyle w:val="Normal"/>
         <w:rPr>
           <w:sz w:val="24"/>
           <w:szCs w:val="24"/>
@@ -453,17 +466,12 @@
           <w:szCs w:val="24"/>
         </w:rPr>
         <w:tab/>
-      </w:r>
-      <w:r>
-        <w:rPr>
-          <w:sz w:val="24"/>
-          <w:szCs w:val="24"/>
-        </w:rPr>
         <w:t>f[1][i] = f[0][i-1] + f[2][i-1];</w:t>
       </w:r>
     </w:p>
     <w:p>
       <w:pPr>
+        <w:pStyle w:val="Normal"/>
         <w:rPr>
           <w:sz w:val="24"/>
           <w:szCs w:val="24"/>
@@ -482,55 +490,44 @@
           <w:szCs w:val="24"/>
         </w:rPr>
         <w:tab/>
-      </w:r>
-      <w:r>
-        <w:rPr>
-          <w:sz w:val="24"/>
-          <w:szCs w:val="24"/>
-        </w:rPr>
         <w:t>f[2][i] = f[0][i-1] + f[1][i-1]/2;</w:t>
       </w:r>
     </w:p>
     <w:p>
       <w:pPr>
-        <w:rPr>
-          <w:sz w:val="24"/>
-          <w:szCs w:val="24"/>
-        </w:rPr>
-      </w:pPr>
-      <w:r>
-        <w:rPr>
-          <w:sz w:val="24"/>
-          <w:szCs w:val="24"/>
-        </w:rPr>
-        <w:tab/>
-        <w:t xml:space="preserve">cuối cùng ta sum </w:t>
-      </w:r>
-      <w:r>
-        <w:rPr>
-          <w:sz w:val="24"/>
-          <w:szCs w:val="24"/>
-        </w:rPr>
-        <w:t>f[0][n-1]+f[2][n-1]</w:t>
-      </w:r>
-      <w:r>
-        <w:rPr>
-          <w:sz w:val="24"/>
-          <w:szCs w:val="24"/>
-        </w:rPr>
-        <w:t xml:space="preserve"> lại là ra kết quả cần tìm</w:t>
-      </w:r>
-    </w:p>
-    <w:p>
-      <w:pPr>
-        <w:rPr>
-          <w:sz w:val="24"/>
-          <w:szCs w:val="24"/>
-        </w:rPr>
-      </w:pPr>
-    </w:p>
-    <w:p>
-      <w:pPr>
+        <w:pStyle w:val="Normal"/>
+        <w:rPr>
+          <w:sz w:val="24"/>
+          <w:szCs w:val="24"/>
+        </w:rPr>
+      </w:pPr>
+      <w:r>
+        <w:rPr>
+          <w:sz w:val="24"/>
+          <w:szCs w:val="24"/>
+        </w:rPr>
+        <w:tab/>
+        <w:t>cuối cùng ta sum f[0][n-1]+f[2][n-1] lại là ra kết quả cần tìm</w:t>
+      </w:r>
+    </w:p>
+    <w:p>
+      <w:pPr>
+        <w:pStyle w:val="Normal"/>
+        <w:rPr>
+          <w:sz w:val="24"/>
+          <w:szCs w:val="24"/>
+        </w:rPr>
+      </w:pPr>
+      <w:r>
+        <w:rPr>
+          <w:sz w:val="24"/>
+          <w:szCs w:val="24"/>
+        </w:rPr>
+      </w:r>
+    </w:p>
+    <w:p>
+      <w:pPr>
+        <w:pStyle w:val="Normal"/>
         <w:rPr>
           <w:sz w:val="28"/>
           <w:szCs w:val="28"/>
@@ -541,28 +538,25 @@
           <w:sz w:val="28"/>
           <w:szCs w:val="28"/>
         </w:rPr>
-        <w:lastRenderedPageBreak/>
         <w:t>P9 : TJU 3639 – Bag Problem (Phân đôi + Chặt nhị phân)</w:t>
       </w:r>
     </w:p>
     <w:p>
       <w:pPr>
-        <w:rPr>
-          <w:sz w:val="28"/>
-          <w:szCs w:val="28"/>
-        </w:rPr>
-      </w:pPr>
-      <w:r>
-        <w:rPr>
-          <w:sz w:val="24"/>
-          <w:szCs w:val="24"/>
-        </w:rPr>
-        <w:tab/>
-      </w:r>
-      <w:hyperlink r:id="rId10" w:history="1">
+        <w:pStyle w:val="Normal"/>
+        <w:rPr/>
+      </w:pPr>
+      <w:r>
+        <w:rPr>
+          <w:sz w:val="24"/>
+          <w:szCs w:val="24"/>
+        </w:rPr>
+        <w:tab/>
+      </w:r>
+      <w:hyperlink r:id="rId7">
         <w:r>
           <w:rPr>
-            <w:rStyle w:val="Hyperlink"/>
+            <w:rStyle w:val="InternetLink"/>
             <w:sz w:val="28"/>
             <w:szCs w:val="28"/>
           </w:rPr>
@@ -572,6 +566,7 @@
     </w:p>
     <w:p>
       <w:pPr>
+        <w:pStyle w:val="Normal"/>
         <w:rPr>
           <w:sz w:val="24"/>
           <w:szCs w:val="24"/>
@@ -588,29 +583,24 @@
     </w:p>
     <w:p>
       <w:pPr>
-        <w:rPr>
-          <w:sz w:val="24"/>
-          <w:szCs w:val="24"/>
-        </w:rPr>
-      </w:pPr>
-      <w:r>
-        <w:rPr>
-          <w:sz w:val="24"/>
-          <w:szCs w:val="24"/>
-        </w:rPr>
-        <w:tab/>
-        <w:t>Sau đó ta sẽ tổ hợp các phần tử của A và B với nhau, ứng với A ta sẽ dùng chặt nhị phân để tìm B sao cho (sumA + sumB &lt;= m</w:t>
-      </w:r>
-      <w:r>
-        <w:rPr>
-          <w:sz w:val="24"/>
-          <w:szCs w:val="24"/>
-        </w:rPr>
-        <w:t xml:space="preserve"> và số phần tử A + số phần tử B &lt;= n ) , B đã được sort theo sum để break khi đến sumB cần thiết.</w:t>
-      </w:r>
-    </w:p>
-    <w:p>
-      <w:pPr>
+        <w:pStyle w:val="Normal"/>
+        <w:rPr>
+          <w:sz w:val="24"/>
+          <w:szCs w:val="24"/>
+        </w:rPr>
+      </w:pPr>
+      <w:r>
+        <w:rPr>
+          <w:sz w:val="24"/>
+          <w:szCs w:val="24"/>
+        </w:rPr>
+        <w:tab/>
+        <w:t>Sau đó ta sẽ tổ hợp các phần tử của A và B với nhau, ứng với A ta sẽ dùng chặt nhị phân để tìm B sao cho (sumA + sumB &lt;= m và số phần tử A + số phần tử B &lt;= n ) , B đã được sort theo sum để break khi đến sumB cần thiết.</w:t>
+      </w:r>
+    </w:p>
+    <w:p>
+      <w:pPr>
+        <w:pStyle w:val="Normal"/>
         <w:rPr>
           <w:sz w:val="24"/>
           <w:szCs w:val="24"/>
@@ -626,80 +616,85 @@
     </w:p>
     <w:p>
       <w:pPr>
-        <w:rPr>
-          <w:sz w:val="24"/>
-          <w:szCs w:val="24"/>
-        </w:rPr>
-      </w:pPr>
-      <w:r>
-        <w:rPr>
-          <w:sz w:val="24"/>
-          <w:szCs w:val="24"/>
-        </w:rPr>
-        <w:tab/>
-      </w:r>
-    </w:p>
-    <w:p>
-      <w:pPr>
-        <w:rPr>
-          <w:sz w:val="24"/>
-          <w:szCs w:val="24"/>
-        </w:rPr>
-      </w:pPr>
-      <w:r>
-        <w:rPr>
-          <w:sz w:val="24"/>
-          <w:szCs w:val="24"/>
-        </w:rPr>
-        <w:tab/>
-      </w:r>
-    </w:p>
-    <w:p>
-      <w:pPr>
-        <w:rPr>
-          <w:sz w:val="24"/>
-          <w:szCs w:val="24"/>
-        </w:rPr>
-      </w:pPr>
+        <w:pStyle w:val="Normal"/>
+        <w:rPr>
+          <w:sz w:val="24"/>
+          <w:szCs w:val="24"/>
+        </w:rPr>
+      </w:pPr>
+      <w:r>
+        <w:rPr>
+          <w:sz w:val="24"/>
+          <w:szCs w:val="24"/>
+        </w:rPr>
+        <w:tab/>
+      </w:r>
+    </w:p>
+    <w:p>
+      <w:pPr>
+        <w:pStyle w:val="Normal"/>
+        <w:rPr>
+          <w:sz w:val="24"/>
+          <w:szCs w:val="24"/>
+        </w:rPr>
+      </w:pPr>
+      <w:r>
+        <w:rPr>
+          <w:sz w:val="24"/>
+          <w:szCs w:val="24"/>
+        </w:rPr>
+        <w:tab/>
+      </w:r>
+    </w:p>
+    <w:p>
+      <w:pPr>
+        <w:pStyle w:val="Normal"/>
+        <w:spacing w:before="0" w:after="160"/>
+        <w:rPr/>
+      </w:pPr>
+      <w:r>
+        <w:rPr/>
+      </w:r>
     </w:p>
     <w:sectPr>
+      <w:type w:val="nextPage"/>
       <w:pgSz w:w="12240" w:h="15840"/>
-      <w:pgMar w:top="1440" w:right="1440" w:bottom="1440" w:left="1440" w:header="720" w:footer="720" w:gutter="0"/>
-      <w:cols w:space="720"/>
-      <w:docGrid w:linePitch="360"/>
+      <w:pgMar w:left="1440" w:right="1440" w:header="0" w:top="1440" w:footer="0" w:bottom="1440" w:gutter="0"/>
+      <w:pgNumType w:fmt="decimal"/>
+      <w:formProt w:val="false"/>
+      <w:textDirection w:val="lrTb"/>
+      <w:docGrid w:type="default" w:linePitch="360" w:charSpace="4294965247"/>
     </w:sectPr>
   </w:body>
 </w:document>
 </file>
 
 <file path=word/styles.xml><?xml version="1.0" encoding="utf-8"?>
-<w:styles xmlns:mc="http://schemas.openxmlformats.org/markup-compatibility/2006" xmlns:r="http://schemas.openxmlformats.org/officeDocument/2006/relationships" xmlns:w="http://schemas.openxmlformats.org/wordprocessingml/2006/main" xmlns:w14="http://schemas.microsoft.com/office/word/2010/wordml" xmlns:w15="http://schemas.microsoft.com/office/word/2012/wordml" mc:Ignorable="w14 w15">
+<w:styles xmlns:w="http://schemas.openxmlformats.org/wordprocessingml/2006/main" xmlns:w14="http://schemas.microsoft.com/office/word/2010/wordml" xmlns:mc="http://schemas.openxmlformats.org/markup-compatibility/2006" mc:Ignorable="w14">
   <w:docDefaults>
     <w:rPrDefault>
       <w:rPr>
-        <w:rFonts w:asciiTheme="minorHAnsi" w:eastAsiaTheme="minorHAnsi" w:hAnsiTheme="minorHAnsi" w:cstheme="minorBidi"/>
+        <w:rFonts w:ascii="Calibri" w:hAnsi="Calibri" w:eastAsia="Calibri" w:cs="" w:asciiTheme="minorHAnsi" w:cstheme="minorBidi" w:eastAsiaTheme="minorHAnsi" w:hAnsiTheme="minorHAnsi"/>
         <w:sz w:val="22"/>
         <w:szCs w:val="22"/>
         <w:lang w:val="en-US" w:eastAsia="en-US" w:bidi="ar-SA"/>
       </w:rPr>
     </w:rPrDefault>
     <w:pPrDefault>
-      <w:pPr>
-        <w:spacing w:after="160" w:line="259" w:lineRule="auto"/>
-      </w:pPr>
+      <w:pPr/>
     </w:pPrDefault>
   </w:docDefaults>
   <w:latentStyles w:defLockedState="0" w:defUIPriority="99" w:defSemiHidden="0" w:defUnhideWhenUsed="0" w:defQFormat="0" w:count="371">
     <w:lsdException w:name="Normal" w:uiPriority="0" w:qFormat="1"/>
     <w:lsdException w:name="heading 1" w:uiPriority="9" w:qFormat="1"/>
-    <w:lsdException w:name="heading 2" w:semiHidden="1" w:uiPriority="9" w:unhideWhenUsed="1" w:qFormat="1"/>
-    <w:lsdException w:name="heading 3" w:semiHidden="1" w:uiPriority="9" w:unhideWhenUsed="1" w:qFormat="1"/>
-    <w:lsdException w:name="heading 4" w:semiHidden="1" w:uiPriority="9" w:unhideWhenUsed="1" w:qFormat="1"/>
-    <w:lsdException w:name="heading 5" w:semiHidden="1" w:uiPriority="9" w:unhideWhenUsed="1" w:qFormat="1"/>
-    <w:lsdException w:name="heading 6" w:semiHidden="1" w:uiPriority="9" w:unhideWhenUsed="1" w:qFormat="1"/>
-    <w:lsdException w:name="heading 7" w:semiHidden="1" w:uiPriority="9" w:unhideWhenUsed="1" w:qFormat="1"/>
-    <w:lsdException w:name="heading 8" w:semiHidden="1" w:uiPriority="9" w:unhideWhenUsed="1" w:qFormat="1"/>
-    <w:lsdException w:name="heading 9" w:semiHidden="1" w:uiPriority="9" w:unhideWhenUsed="1" w:qFormat="1"/>
+    <w:lsdException w:name="heading 2" w:uiPriority="9" w:semiHidden="1" w:unhideWhenUsed="1" w:qFormat="1"/>
+    <w:lsdException w:name="heading 3" w:uiPriority="9" w:semiHidden="1" w:unhideWhenUsed="1" w:qFormat="1"/>
+    <w:lsdException w:name="heading 4" w:uiPriority="9" w:semiHidden="1" w:unhideWhenUsed="1" w:qFormat="1"/>
+    <w:lsdException w:name="heading 5" w:uiPriority="9" w:semiHidden="1" w:unhideWhenUsed="1" w:qFormat="1"/>
+    <w:lsdException w:name="heading 6" w:uiPriority="9" w:semiHidden="1" w:unhideWhenUsed="1" w:qFormat="1"/>
+    <w:lsdException w:name="heading 7" w:uiPriority="9" w:semiHidden="1" w:unhideWhenUsed="1" w:qFormat="1"/>
+    <w:lsdException w:name="heading 8" w:uiPriority="9" w:semiHidden="1" w:unhideWhenUsed="1" w:qFormat="1"/>
+    <w:lsdException w:name="heading 9" w:uiPriority="9" w:semiHidden="1" w:unhideWhenUsed="1" w:qFormat="1"/>
     <w:lsdException w:name="index 1" w:semiHidden="1" w:unhideWhenUsed="1"/>
     <w:lsdException w:name="index 2" w:semiHidden="1" w:unhideWhenUsed="1"/>
     <w:lsdException w:name="index 3" w:semiHidden="1" w:unhideWhenUsed="1"/>
@@ -709,22 +704,22 @@
     <w:lsdException w:name="index 7" w:semiHidden="1" w:unhideWhenUsed="1"/>
     <w:lsdException w:name="index 8" w:semiHidden="1" w:unhideWhenUsed="1"/>
     <w:lsdException w:name="index 9" w:semiHidden="1" w:unhideWhenUsed="1"/>
-    <w:lsdException w:name="toc 1" w:semiHidden="1" w:uiPriority="39" w:unhideWhenUsed="1"/>
-    <w:lsdException w:name="toc 2" w:semiHidden="1" w:uiPriority="39" w:unhideWhenUsed="1"/>
-    <w:lsdException w:name="toc 3" w:semiHidden="1" w:uiPriority="39" w:unhideWhenUsed="1"/>
-    <w:lsdException w:name="toc 4" w:semiHidden="1" w:uiPriority="39" w:unhideWhenUsed="1"/>
-    <w:lsdException w:name="toc 5" w:semiHidden="1" w:uiPriority="39" w:unhideWhenUsed="1"/>
-    <w:lsdException w:name="toc 6" w:semiHidden="1" w:uiPriority="39" w:unhideWhenUsed="1"/>
-    <w:lsdException w:name="toc 7" w:semiHidden="1" w:uiPriority="39" w:unhideWhenUsed="1"/>
-    <w:lsdException w:name="toc 8" w:semiHidden="1" w:uiPriority="39" w:unhideWhenUsed="1"/>
-    <w:lsdException w:name="toc 9" w:semiHidden="1" w:uiPriority="39" w:unhideWhenUsed="1"/>
+    <w:lsdException w:name="toc 1" w:uiPriority="39" w:semiHidden="1" w:unhideWhenUsed="1"/>
+    <w:lsdException w:name="toc 2" w:uiPriority="39" w:semiHidden="1" w:unhideWhenUsed="1"/>
+    <w:lsdException w:name="toc 3" w:uiPriority="39" w:semiHidden="1" w:unhideWhenUsed="1"/>
+    <w:lsdException w:name="toc 4" w:uiPriority="39" w:semiHidden="1" w:unhideWhenUsed="1"/>
+    <w:lsdException w:name="toc 5" w:uiPriority="39" w:semiHidden="1" w:unhideWhenUsed="1"/>
+    <w:lsdException w:name="toc 6" w:uiPriority="39" w:semiHidden="1" w:unhideWhenUsed="1"/>
+    <w:lsdException w:name="toc 7" w:uiPriority="39" w:semiHidden="1" w:unhideWhenUsed="1"/>
+    <w:lsdException w:name="toc 8" w:uiPriority="39" w:semiHidden="1" w:unhideWhenUsed="1"/>
+    <w:lsdException w:name="toc 9" w:uiPriority="39" w:semiHidden="1" w:unhideWhenUsed="1"/>
     <w:lsdException w:name="Normal Indent" w:semiHidden="1" w:unhideWhenUsed="1"/>
     <w:lsdException w:name="footnote text" w:semiHidden="1" w:unhideWhenUsed="1"/>
     <w:lsdException w:name="annotation text" w:semiHidden="1" w:unhideWhenUsed="1"/>
     <w:lsdException w:name="header" w:semiHidden="1" w:unhideWhenUsed="1"/>
     <w:lsdException w:name="footer" w:semiHidden="1" w:unhideWhenUsed="1"/>
     <w:lsdException w:name="index heading" w:semiHidden="1" w:unhideWhenUsed="1"/>
-    <w:lsdException w:name="caption" w:semiHidden="1" w:uiPriority="35" w:unhideWhenUsed="1" w:qFormat="1"/>
+    <w:lsdException w:name="caption" w:uiPriority="35" w:semiHidden="1" w:unhideWhenUsed="1" w:qFormat="1"/>
     <w:lsdException w:name="table of figures" w:semiHidden="1" w:unhideWhenUsed="1"/>
     <w:lsdException w:name="envelope address" w:semiHidden="1" w:unhideWhenUsed="1"/>
     <w:lsdException w:name="envelope return" w:semiHidden="1" w:unhideWhenUsed="1"/>
@@ -755,7 +750,7 @@
     <w:lsdException w:name="Title" w:uiPriority="10" w:qFormat="1"/>
     <w:lsdException w:name="Closing" w:semiHidden="1" w:unhideWhenUsed="1"/>
     <w:lsdException w:name="Signature" w:semiHidden="1" w:unhideWhenUsed="1"/>
-    <w:lsdException w:name="Default Paragraph Font" w:semiHidden="1" w:uiPriority="1" w:unhideWhenUsed="1"/>
+    <w:lsdException w:name="Default Paragraph Font" w:uiPriority="1" w:semiHidden="1" w:unhideWhenUsed="1"/>
     <w:lsdException w:name="Body Text" w:semiHidden="1" w:unhideWhenUsed="1"/>
     <w:lsdException w:name="Body Text Indent" w:semiHidden="1" w:unhideWhenUsed="1"/>
     <w:lsdException w:name="List Continue" w:semiHidden="1" w:unhideWhenUsed="1"/>
@@ -955,8 +950,8 @@
     <w:lsdException w:name="Subtle Reference" w:uiPriority="31" w:qFormat="1"/>
     <w:lsdException w:name="Intense Reference" w:uiPriority="32" w:qFormat="1"/>
     <w:lsdException w:name="Book Title" w:uiPriority="33" w:qFormat="1"/>
-    <w:lsdException w:name="Bibliography" w:semiHidden="1" w:uiPriority="37" w:unhideWhenUsed="1"/>
-    <w:lsdException w:name="TOC Heading" w:semiHidden="1" w:uiPriority="39" w:unhideWhenUsed="1" w:qFormat="1"/>
+    <w:lsdException w:name="Bibliography" w:uiPriority="37" w:semiHidden="1" w:unhideWhenUsed="1"/>
+    <w:lsdException w:name="TOC Heading" w:uiPriority="39" w:semiHidden="1" w:unhideWhenUsed="1" w:qFormat="1"/>
     <w:lsdException w:name="Plain Table 1" w:uiPriority="41"/>
     <w:lsdException w:name="Plain Table 2" w:uiPriority="42"/>
     <w:lsdException w:name="Plain Table 3" w:uiPriority="43"/>
@@ -1062,15 +1057,119 @@
     <w:lsdException w:name="List Table 6 Colorful Accent 6" w:uiPriority="51"/>
     <w:lsdException w:name="List Table 7 Colorful Accent 6" w:uiPriority="52"/>
   </w:latentStyles>
-  <w:style w:type="paragraph" w:default="1" w:styleId="Normal">
+  <w:style w:type="paragraph" w:styleId="Normal" w:default="1">
     <w:name w:val="Normal"/>
     <w:qFormat/>
+    <w:pPr>
+      <w:widowControl/>
+      <w:bidi w:val="0"/>
+      <w:spacing w:lineRule="auto" w:line="259" w:before="0" w:after="160"/>
+      <w:jc w:val="left"/>
+    </w:pPr>
+    <w:rPr>
+      <w:rFonts w:ascii="Calibri" w:hAnsi="Calibri" w:eastAsia="Calibri" w:cs="" w:asciiTheme="minorHAnsi" w:cstheme="minorBidi" w:eastAsiaTheme="minorHAnsi" w:hAnsiTheme="minorHAnsi"/>
+      <w:color w:val="auto"/>
+      <w:sz w:val="22"/>
+      <w:szCs w:val="22"/>
+      <w:lang w:val="en-US" w:eastAsia="en-US" w:bidi="ar-SA"/>
+    </w:rPr>
   </w:style>
-  <w:style w:type="character" w:default="1" w:styleId="DefaultParagraphFont">
+  <w:style w:type="character" w:styleId="DefaultParagraphFont" w:default="1">
     <w:name w:val="Default Paragraph Font"/>
     <w:uiPriority w:val="1"/>
     <w:semiHidden/>
     <w:unhideWhenUsed/>
+    <w:qFormat/>
+    <w:rPr/>
+  </w:style>
+  <w:style w:type="character" w:styleId="InternetLink">
+    <w:name w:val="Internet Link"/>
+    <w:basedOn w:val="DefaultParagraphFont"/>
+    <w:uiPriority w:val="99"/>
+    <w:unhideWhenUsed/>
+    <w:rsid w:val="00fd1b9e"/>
+    <w:rPr>
+      <w:color w:val="0563C1" w:themeColor="hyperlink"/>
+      <w:u w:val="single"/>
+    </w:rPr>
+  </w:style>
+  <w:style w:type="character" w:styleId="FollowedHyperlink">
+    <w:name w:val="FollowedHyperlink"/>
+    <w:basedOn w:val="DefaultParagraphFont"/>
+    <w:uiPriority w:val="99"/>
+    <w:semiHidden/>
+    <w:unhideWhenUsed/>
+    <w:qFormat/>
+    <w:rsid w:val="00fd1b9e"/>
+    <w:rPr>
+      <w:color w:val="954F72" w:themeColor="followedHyperlink"/>
+      <w:u w:val="single"/>
+    </w:rPr>
+  </w:style>
+  <w:style w:type="paragraph" w:styleId="Heading">
+    <w:name w:val="Heading"/>
+    <w:basedOn w:val="Normal"/>
+    <w:next w:val="TextBody"/>
+    <w:qFormat/>
+    <w:pPr>
+      <w:keepNext/>
+      <w:spacing w:before="240" w:after="120"/>
+    </w:pPr>
+    <w:rPr>
+      <w:rFonts w:ascii="Liberation Sans" w:hAnsi="Liberation Sans" w:eastAsia="Droid Sans Fallback" w:cs="Noto Sans Devanagari"/>
+      <w:sz w:val="28"/>
+      <w:szCs w:val="28"/>
+    </w:rPr>
+  </w:style>
+  <w:style w:type="paragraph" w:styleId="TextBody">
+    <w:name w:val="Body Text"/>
+    <w:basedOn w:val="Normal"/>
+    <w:pPr>
+      <w:spacing w:lineRule="auto" w:line="288" w:before="0" w:after="140"/>
+    </w:pPr>
+    <w:rPr/>
+  </w:style>
+  <w:style w:type="paragraph" w:styleId="List">
+    <w:name w:val="List"/>
+    <w:basedOn w:val="TextBody"/>
+    <w:pPr/>
+    <w:rPr>
+      <w:rFonts w:cs="Noto Sans Devanagari"/>
+    </w:rPr>
+  </w:style>
+  <w:style w:type="paragraph" w:styleId="Caption">
+    <w:name w:val="Caption"/>
+    <w:basedOn w:val="Normal"/>
+    <w:qFormat/>
+    <w:pPr>
+      <w:suppressLineNumbers/>
+      <w:spacing w:before="120" w:after="120"/>
+    </w:pPr>
+    <w:rPr>
+      <w:rFonts w:cs="Noto Sans Devanagari"/>
+      <w:i/>
+      <w:iCs/>
+      <w:sz w:val="24"/>
+      <w:szCs w:val="24"/>
+    </w:rPr>
+  </w:style>
+  <w:style w:type="paragraph" w:styleId="Index">
+    <w:name w:val="Index"/>
+    <w:basedOn w:val="Normal"/>
+    <w:qFormat/>
+    <w:pPr>
+      <w:suppressLineNumbers/>
+    </w:pPr>
+    <w:rPr>
+      <w:rFonts w:cs="Noto Sans Devanagari"/>
+    </w:rPr>
+  </w:style>
+  <w:style w:type="numbering" w:styleId="NoList" w:default="1">
+    <w:name w:val="No List"/>
+    <w:uiPriority w:val="99"/>
+    <w:semiHidden/>
+    <w:unhideWhenUsed/>
+    <w:qFormat/>
   </w:style>
   <w:style w:type="table" w:default="1" w:styleId="TableNormal">
     <w:name w:val="Normal Table"/>
@@ -1086,35 +1185,6 @@
         <w:right w:w="108" w:type="dxa"/>
       </w:tblCellMar>
     </w:tblPr>
-  </w:style>
-  <w:style w:type="numbering" w:default="1" w:styleId="NoList">
-    <w:name w:val="No List"/>
-    <w:uiPriority w:val="99"/>
-    <w:semiHidden/>
-    <w:unhideWhenUsed/>
-  </w:style>
-  <w:style w:type="character" w:styleId="Hyperlink">
-    <w:name w:val="Hyperlink"/>
-    <w:basedOn w:val="DefaultParagraphFont"/>
-    <w:uiPriority w:val="99"/>
-    <w:unhideWhenUsed/>
-    <w:rsid w:val="00FD1B9E"/>
-    <w:rPr>
-      <w:color w:val="0563C1" w:themeColor="hyperlink"/>
-      <w:u w:val="single"/>
-    </w:rPr>
-  </w:style>
-  <w:style w:type="character" w:styleId="FollowedHyperlink">
-    <w:name w:val="FollowedHyperlink"/>
-    <w:basedOn w:val="DefaultParagraphFont"/>
-    <w:uiPriority w:val="99"/>
-    <w:semiHidden/>
-    <w:unhideWhenUsed/>
-    <w:rsid w:val="00FD1B9E"/>
-    <w:rPr>
-      <w:color w:val="954F72" w:themeColor="followedHyperlink"/>
-      <w:u w:val="single"/>
-    </w:rPr>
   </w:style>
 </w:styles>
 </file>

</xml_diff>